<commit_message>
Avances V2: Correcciones, reportes PDF y nuevos campos
</commit_message>
<xml_diff>
--- a/src/templates/resguardo_template.docx
+++ b/src/templates/resguardo_template.docx
@@ -216,8 +216,9 @@
           <w:sz w:val="20"/>
           <w:szCs w:val="20"/>
         </w:rPr>
-        <w:t>HOTELERA CANCO</w:t>
-      </w:r>
+        <w:t>{</w:t>
+      </w:r>
+      <w:proofErr w:type="spellStart"/>
       <w:r>
         <w:rPr>
           <w:rFonts w:ascii="Arial Narrow" w:eastAsia="Batang" w:hAnsi="Arial Narrow"/>
@@ -225,31 +226,41 @@
           <w:sz w:val="20"/>
           <w:szCs w:val="20"/>
         </w:rPr>
-        <w:t>, S.A. DE C.V.</w:t>
-      </w:r>
-      <w:r>
-        <w:rPr>
-          <w:rFonts w:ascii="Arial Narrow" w:eastAsia="Batang" w:hAnsi="Arial Narrow"/>
-          <w:sz w:val="20"/>
-          <w:szCs w:val="20"/>
-        </w:rPr>
-        <w:t xml:space="preserve"> en lo sucesivo “</w:t>
-      </w:r>
-      <w:r>
-        <w:rPr>
-          <w:rFonts w:ascii="Arial Narrow" w:eastAsia="Batang" w:hAnsi="Arial Narrow"/>
-          <w:sz w:val="20"/>
-          <w:szCs w:val="20"/>
-        </w:rPr>
-        <w:t>C</w:t>
-      </w:r>
-      <w:r>
-        <w:rPr>
-          <w:rFonts w:ascii="Arial Narrow" w:eastAsia="Batang" w:hAnsi="Arial Narrow"/>
-          <w:sz w:val="20"/>
-          <w:szCs w:val="20"/>
-        </w:rPr>
-        <w:t>ANCO</w:t>
+        <w:t>razonSocial</w:t>
+      </w:r>
+      <w:proofErr w:type="spellEnd"/>
+      <w:r>
+        <w:rPr>
+          <w:rFonts w:ascii="Arial Narrow" w:eastAsia="Batang" w:hAnsi="Arial Narrow"/>
+          <w:b/>
+          <w:sz w:val="20"/>
+          <w:szCs w:val="20"/>
+        </w:rPr>
+        <w:t>}</w:t>
+      </w:r>
+      <w:r>
+        <w:rPr>
+          <w:rFonts w:ascii="Arial Narrow" w:eastAsia="Batang" w:hAnsi="Arial Narrow"/>
+          <w:sz w:val="20"/>
+          <w:szCs w:val="20"/>
+        </w:rPr>
+        <w:t xml:space="preserve"> </w:t>
+      </w:r>
+      <w:r>
+        <w:rPr>
+          <w:rFonts w:ascii="Arial Narrow" w:eastAsia="Batang" w:hAnsi="Arial Narrow"/>
+          <w:sz w:val="20"/>
+          <w:szCs w:val="20"/>
+        </w:rPr>
+        <w:t>en lo sucesivo “</w:t>
+      </w:r>
+      <w:r>
+        <w:rPr>
+          <w:rFonts w:ascii="Arial Narrow" w:eastAsia="Batang" w:hAnsi="Arial Narrow"/>
+          <w:sz w:val="20"/>
+          <w:szCs w:val="20"/>
+        </w:rPr>
+        <w:t>{diminutivo}</w:t>
       </w:r>
       <w:r>
         <w:rPr>
@@ -528,7 +539,7 @@
           <w:sz w:val="20"/>
           <w:szCs w:val="20"/>
         </w:rPr>
-        <w:t>CANCO</w:t>
+        <w:t>{diminutivo}</w:t>
       </w:r>
       <w:r>
         <w:rPr>
@@ -578,7 +589,7 @@
           <w:sz w:val="20"/>
           <w:szCs w:val="20"/>
         </w:rPr>
-        <w:t>CANCO</w:t>
+        <w:t>{diminutivo}</w:t>
       </w:r>
       <w:r>
         <w:rPr>
@@ -621,15 +632,7 @@
           <w:sz w:val="20"/>
           <w:szCs w:val="20"/>
         </w:rPr>
-        <w:t>C</w:t>
-      </w:r>
-      <w:r>
-        <w:rPr>
-          <w:rFonts w:ascii="Arial Narrow" w:eastAsia="Batang" w:hAnsi="Arial Narrow"/>
-          <w:sz w:val="20"/>
-          <w:szCs w:val="20"/>
-        </w:rPr>
-        <w:t>ANCO</w:t>
+        <w:t>{diminutivo}</w:t>
       </w:r>
       <w:r>
         <w:rPr>
@@ -681,15 +684,25 @@
           <w:sz w:val="20"/>
           <w:szCs w:val="20"/>
         </w:rPr>
-        <w:t>HOTELERA CANCO</w:t>
-      </w:r>
-      <w:r>
-        <w:rPr>
-          <w:rFonts w:ascii="Arial Narrow" w:eastAsia="Batang" w:hAnsi="Arial Narrow"/>
-          <w:sz w:val="20"/>
-          <w:szCs w:val="20"/>
-        </w:rPr>
-        <w:t>, S.A. DE C.V.</w:t>
+        <w:t>{</w:t>
+      </w:r>
+      <w:proofErr w:type="spellStart"/>
+      <w:r>
+        <w:rPr>
+          <w:rFonts w:ascii="Arial Narrow" w:eastAsia="Batang" w:hAnsi="Arial Narrow"/>
+          <w:sz w:val="20"/>
+          <w:szCs w:val="20"/>
+        </w:rPr>
+        <w:t>razonSocial</w:t>
+      </w:r>
+      <w:proofErr w:type="spellEnd"/>
+      <w:r>
+        <w:rPr>
+          <w:rFonts w:ascii="Arial Narrow" w:eastAsia="Batang" w:hAnsi="Arial Narrow"/>
+          <w:sz w:val="20"/>
+          <w:szCs w:val="20"/>
+        </w:rPr>
+        <w:t>}</w:t>
       </w:r>
       <w:r>
         <w:rPr>
@@ -705,15 +718,7 @@
           <w:sz w:val="20"/>
           <w:szCs w:val="20"/>
         </w:rPr>
-        <w:t>C</w:t>
-      </w:r>
-      <w:r>
-        <w:rPr>
-          <w:rFonts w:ascii="Arial Narrow" w:eastAsia="Batang" w:hAnsi="Arial Narrow"/>
-          <w:sz w:val="20"/>
-          <w:szCs w:val="20"/>
-        </w:rPr>
-        <w:t>ANCO</w:t>
+        <w:t>{diminutivo}</w:t>
       </w:r>
       <w:r>
         <w:rPr>
@@ -1355,9 +1360,12 @@
   <w:p>
     <w:pPr>
       <w:pStyle w:val="Encabezado"/>
-      <w:pBdr>
-        <w:bottom w:val="single" w:sz="12" w:space="1" w:color="auto"/>
-      </w:pBdr>
+      <w:rPr>
+        <w:sz w:val="16"/>
+        <w:szCs w:val="16"/>
+      </w:rPr>
+    </w:pPr>
+    <w:r>
       <w:rPr>
         <w:rFonts w:ascii="Trebuchet MS" w:hAnsi="Trebuchet MS"/>
         <w:b/>
@@ -1365,7 +1373,9 @@
         <w:sz w:val="28"/>
         <w:szCs w:val="28"/>
       </w:rPr>
-    </w:pPr>
+      <w:t>{</w:t>
+    </w:r>
+    <w:proofErr w:type="spellStart"/>
     <w:r>
       <w:rPr>
         <w:rFonts w:ascii="Trebuchet MS" w:hAnsi="Trebuchet MS"/>
@@ -1374,8 +1384,9 @@
         <w:sz w:val="28"/>
         <w:szCs w:val="28"/>
       </w:rPr>
-      <w:t>HOTELERA CANCO</w:t>
+      <w:t>razonSocial</w:t>
     </w:r>
+    <w:proofErr w:type="spellEnd"/>
     <w:r>
       <w:rPr>
         <w:rFonts w:ascii="Trebuchet MS" w:hAnsi="Trebuchet MS"/>
@@ -1384,17 +1395,8 @@
         <w:sz w:val="28"/>
         <w:szCs w:val="28"/>
       </w:rPr>
-      <w:t>, S.A. DE C.V.</w:t>
+      <w:t>}</w:t>
     </w:r>
-  </w:p>
-  <w:p>
-    <w:pPr>
-      <w:pStyle w:val="Encabezado"/>
-      <w:rPr>
-        <w:sz w:val="16"/>
-        <w:szCs w:val="16"/>
-      </w:rPr>
-    </w:pPr>
   </w:p>
 </w:hdr>
 </file>

</xml_diff>